<commit_message>
chore: fix export pdf
</commit_message>
<xml_diff>
--- a/public/templates/hop-dong-tra-cham.docx
+++ b/public/templates/hop-dong-tra-cham.docx
@@ -171,7 +171,7 @@
                 <v:shape id="_x0000_i1026" type="#_x0000_t75" style="width:81.75pt;height:100.5pt" o:ole="">
                   <v:imagedata r:id="rId6" o:title=""/>
                 </v:shape>
-                <o:OLEObject Type="Embed" ProgID="PBrush" ShapeID="_x0000_i1026" DrawAspect="Content" ObjectID="_1830579202" r:id="rId7"/>
+                <o:OLEObject Type="Embed" ProgID="PBrush" ShapeID="_x0000_i1026" DrawAspect="Content" ObjectID="_1830682549" r:id="rId7"/>
               </w:object>
             </w:r>
           </w:p>
@@ -572,7 +572,7 @@
           <w:sz w:val="28"/>
           <w:szCs w:val="28"/>
         </w:rPr>
-        <w:t>CÔNG TY TNHH VÀNG BẠC ĐÁ QUÝ KIM ĐẶNG</w:t>
+        <w:t>{seller_name}</w:t>
       </w:r>
     </w:p>
     <w:p>
@@ -599,7 +599,7 @@
           <w:sz w:val="26"/>
           <w:szCs w:val="26"/>
         </w:rPr>
-        <w:t>…………………………………………………………………………………………</w:t>
+        <w:t>{seller_representative}</w:t>
       </w:r>
     </w:p>
     <w:p>
@@ -626,15 +626,7 @@
           <w:sz w:val="26"/>
           <w:szCs w:val="26"/>
         </w:rPr>
-        <w:t>47 Ngô Văn Sở, Phường Ninh Kiều, Thành phố Cần Thơ, Việt Nam</w:t>
-      </w:r>
-      <w:r>
-        <w:rPr>
-          <w:rFonts w:ascii="Times New Roman" w:hAnsi="Times New Roman" w:cs="Times New Roman"/>
-          <w:sz w:val="26"/>
-          <w:szCs w:val="26"/>
-        </w:rPr>
-        <w:t xml:space="preserve"> </w:t>
+        <w:t>{seller_address}</w:t>
       </w:r>
     </w:p>
     <w:p>
@@ -653,15 +645,23 @@
           <w:sz w:val="26"/>
           <w:szCs w:val="26"/>
         </w:rPr>
-        <w:t xml:space="preserve">Điện thoại: </w:t>
-      </w:r>
-      <w:r>
-        <w:rPr>
-          <w:rFonts w:ascii="Times New Roman" w:hAnsi="Times New Roman" w:cs="Times New Roman"/>
-          <w:sz w:val="26"/>
-          <w:szCs w:val="26"/>
-        </w:rPr>
-        <w:t>0984490249</w:t>
+        <w:t>Điện thoại:</w:t>
+      </w:r>
+      <w:r>
+        <w:rPr>
+          <w:rFonts w:ascii="Times New Roman" w:hAnsi="Times New Roman" w:cs="Times New Roman"/>
+          <w:sz w:val="26"/>
+          <w:szCs w:val="26"/>
+        </w:rPr>
+        <w:t xml:space="preserve"> </w:t>
+      </w:r>
+      <w:r>
+        <w:rPr>
+          <w:rFonts w:ascii="Times New Roman" w:hAnsi="Times New Roman" w:cs="Times New Roman"/>
+          <w:sz w:val="26"/>
+          <w:szCs w:val="26"/>
+        </w:rPr>
+        <w:t>{seller_phone}</w:t>
       </w:r>
     </w:p>
     <w:p>
@@ -985,7 +985,7 @@
         </w:trPr>
         <w:tc>
           <w:tcPr>
-            <w:tcW w:w="985" w:type="pct"/>
+            <w:tcW w:w="678" w:type="pct"/>
           </w:tcPr>
           <w:p>
             <w:pPr>
@@ -1021,7 +1021,7 @@
         </w:tc>
         <w:tc>
           <w:tcPr>
-            <w:tcW w:w="994" w:type="pct"/>
+            <w:tcW w:w="1301" w:type="pct"/>
           </w:tcPr>
           <w:p>
             <w:pPr>
@@ -1167,7 +1167,7 @@
       <w:tr>
         <w:tc>
           <w:tcPr>
-            <w:tcW w:w="985" w:type="pct"/>
+            <w:tcW w:w="678" w:type="pct"/>
           </w:tcPr>
           <w:p>
             <w:pPr>
@@ -1189,7 +1189,7 @@
         </w:tc>
         <w:tc>
           <w:tcPr>
-            <w:tcW w:w="994" w:type="pct"/>
+            <w:tcW w:w="1301" w:type="pct"/>
           </w:tcPr>
           <w:p>
             <w:pPr>

</xml_diff>